<commit_message>
Upate Dokumentation zur BSI TR-03183-1
</commit_message>
<xml_diff>
--- a/docs/SCHASAM_Methodenbeschreibung.docx
+++ b/docs/SCHASAM_Methodenbeschreibung.docx
@@ -2832,14 +2832,7 @@
           <w:b/>
           <w:bCs/>
         </w:rPr>
-        <w:t>Erhöhung der S</w:t>
-      </w:r>
-      <w:r>
-        <w:rPr>
-          <w:b/>
-          <w:bCs/>
-        </w:rPr>
-        <w:t>kalierungsmöglichkeiten (S):</w:t>
+        <w:t>Erhöhung der Skalierungsmöglichkeiten (S):</w:t>
       </w:r>
       <w:r>
         <w:t xml:space="preserve"> durch Einsatz von Schutzmaßnahmen (z.B. individuelle Passwörter statt Flottenpasswörter) wird die Angriffsfläche über das Produktportfolio reduziert.</w:t>
@@ -3344,10 +3337,18 @@
           <w:b/>
         </w:rPr>
       </w:pPr>
-      <w:r>
-        <w:rPr>
-          <w:b/>
-        </w:rPr>
+    </w:p>
+    <w:p>
+      <w:pPr>
+        <w:rPr>
+          <w:b/>
+        </w:rPr>
+      </w:pPr>
+      <w:r>
+        <w:rPr>
+          <w:b/>
+        </w:rPr>
+        <w:lastRenderedPageBreak/>
         <w:t>Fazit</w:t>
       </w:r>
     </w:p>
@@ -3356,38 +3357,313 @@
         <w:rPr>
           <w:bCs/>
         </w:rPr>
+        <w:t xml:space="preserve">Die SCHASAM-Methode </w:t>
+      </w:r>
+      <w:r>
+        <w:rPr>
+          <w:bCs/>
+        </w:rPr>
+        <w:t>s</w:t>
+      </w:r>
+      <w:r>
+        <w:rPr>
+          <w:bCs/>
+        </w:rPr>
+        <w:t xml:space="preserve">tellt sicher, dass Anforderungen der Normenreihe IEC62443 (insbesondere 4-1, 3-3 und 4-3) </w:t>
+      </w:r>
+      <w:r>
+        <w:rPr>
+          <w:bCs/>
+        </w:rPr>
+        <w:t>geeignet zur strukturierten Erfüllung der CRA-Anforderungen</w:t>
+      </w:r>
+      <w:r>
+        <w:rPr>
+          <w:bCs/>
+        </w:rPr>
+        <w:t xml:space="preserve"> ist</w:t>
+      </w:r>
+      <w:r>
+        <w:rPr>
+          <w:bCs/>
+        </w:rPr>
+        <w:t xml:space="preserve">. Mit Überführung der Normenreihe als harmonisierte Norm inkl. der entsprechenden Listung erfüllen die so entwickelten Produkte die Konformitätsvermutung nach Modul A des Cyber Resilience Acts. </w:t>
+      </w:r>
+    </w:p>
+    <w:p>
+      <w:pPr>
+        <w:rPr>
+          <w:b/>
+        </w:rPr>
+      </w:pPr>
+      <w:r>
+        <w:rPr>
+          <w:b/>
+        </w:rPr>
+        <w:br/>
+      </w:r>
+    </w:p>
+    <w:p>
+      <w:pPr>
+        <w:rPr>
+          <w:b/>
+        </w:rPr>
+      </w:pPr>
+      <w:r>
+        <w:rPr>
+          <w:b/>
+        </w:rPr>
+        <w:br w:type="page"/>
+      </w:r>
+    </w:p>
+    <w:p>
+      <w:pPr>
+        <w:rPr>
+          <w:b/>
+        </w:rPr>
+      </w:pPr>
+      <w:r>
+        <w:rPr>
+          <w:b/>
+        </w:rPr>
         <w:lastRenderedPageBreak/>
-        <w:t xml:space="preserve">Die SCHASAM-Methode </w:t>
-      </w:r>
-      <w:r>
-        <w:rPr>
-          <w:bCs/>
-        </w:rPr>
-        <w:t>s</w:t>
-      </w:r>
-      <w:r>
-        <w:rPr>
-          <w:bCs/>
-        </w:rPr>
-        <w:t xml:space="preserve">tellt sicher, dass Anforderungen der Normenreihe IEC62443 (insbesondere 4-1, 3-3 und 4-3) </w:t>
-      </w:r>
-      <w:r>
-        <w:rPr>
-          <w:bCs/>
-        </w:rPr>
-        <w:t>geeignet zur strukturierten Erfüllung der CRA-Anforderungen</w:t>
-      </w:r>
-      <w:r>
-        <w:rPr>
-          <w:bCs/>
-        </w:rPr>
-        <w:t xml:space="preserve"> ist</w:t>
-      </w:r>
-      <w:r>
-        <w:rPr>
-          <w:bCs/>
-        </w:rPr>
-        <w:t xml:space="preserve">. Mit Überführung der Normenreihe als harmonisierte Norm inkl. der entsprechenden Listung erfüllen die so entwickelten Produkte die Konformitätsvermutung nach Modul A des Cyber Resilience Acts. </w:t>
+        <w:t xml:space="preserve">SCHASAM und </w:t>
+      </w:r>
+      <w:r>
+        <w:rPr>
+          <w:b/>
+        </w:rPr>
+        <w:t>BSI TR-03183-1</w:t>
+      </w:r>
+    </w:p>
+    <w:p>
+      <w:pPr>
+        <w:rPr>
+          <w:bCs/>
+        </w:rPr>
+      </w:pPr>
+      <w:r>
+        <w:rPr>
+          <w:bCs/>
+        </w:rPr>
+        <w:t>Die Technische Richtlinie BSI TR-03183-1 konkretisiert die Anforderungen des EU Cyber Resilience Act (CRA) an die Risikobewertung und technische Dokumentation. Die SCHASAM-Methode ist darauf ausgelegt, die in Kapitel 4 (Risk Assessment) der TR geforderten Analyseschritte methodisch sicherzustellen.</w:t>
+      </w:r>
+    </w:p>
+    <w:p>
+      <w:pPr>
+        <w:rPr>
+          <w:bCs/>
+        </w:rPr>
+      </w:pPr>
+    </w:p>
+    <w:p>
+      <w:pPr>
+        <w:rPr>
+          <w:bCs/>
+        </w:rPr>
+      </w:pPr>
+      <w:r>
+        <w:rPr>
+          <w:bCs/>
+        </w:rPr>
+        <w:t>SCHASAM adressiert die Kernforderungen der Richtlinie durch folgende methodische Ansätze:</w:t>
+      </w:r>
+    </w:p>
+    <w:p>
+      <w:pPr>
+        <w:numPr>
+          <w:ilvl w:val="0"/>
+          <w:numId w:val="18"/>
+        </w:numPr>
+        <w:rPr>
+          <w:bCs/>
+        </w:rPr>
+      </w:pPr>
+      <w:r>
+        <w:rPr>
+          <w:bCs/>
+        </w:rPr>
+        <w:t>Identifikation kritischer Assets (TR 4.1): Durch die integrierte Schutzbedarfsanalyse (GSB) in Phase 1 werden Assets basierend auf der CIA-Triade (Vertraulichkeit, Integrität, Verfügbarkeit) klassifiziert. Dies entspricht der geforderten Priorisierung nach Kritikalität.</w:t>
+      </w:r>
+    </w:p>
+    <w:p>
+      <w:pPr>
+        <w:numPr>
+          <w:ilvl w:val="0"/>
+          <w:numId w:val="18"/>
+        </w:numPr>
+        <w:rPr>
+          <w:bCs/>
+        </w:rPr>
+      </w:pPr>
+      <w:r>
+        <w:rPr>
+          <w:bCs/>
+        </w:rPr>
+        <w:t xml:space="preserve">Bestimmung des Angriffspotentials (TR 4.2): Die Berechnung des Index P erfolgt über die Faktoren Expertise (K), Wissen (S), Zeit (T) und </w:t>
+      </w:r>
+      <w:r>
+        <w:rPr>
+          <w:bCs/>
+        </w:rPr>
+        <w:t>erkennbarer Nutzen</w:t>
+      </w:r>
+      <w:r>
+        <w:rPr>
+          <w:bCs/>
+        </w:rPr>
+        <w:t xml:space="preserve"> (U). Diese Metrik ist vollständig kompatibel zur Logik der TR-03183 und ermöglicht eine objektive Einschätzung der Eintrittswahrscheinlichkeit.</w:t>
+      </w:r>
+    </w:p>
+    <w:p>
+      <w:pPr>
+        <w:numPr>
+          <w:ilvl w:val="0"/>
+          <w:numId w:val="18"/>
+        </w:numPr>
+        <w:rPr>
+          <w:bCs/>
+        </w:rPr>
+      </w:pPr>
+      <w:r>
+        <w:rPr>
+          <w:bCs/>
+        </w:rPr>
+        <w:t>Bewertung des Schadensausmaßes (TR 4.3): Das in SCHASAM genutzte normierte Schadensausmaß (I</w:t>
+      </w:r>
+      <w:r>
+        <w:rPr>
+          <w:bCs/>
+        </w:rPr>
+        <w:t>(</w:t>
+      </w:r>
+      <w:r>
+        <w:rPr>
+          <w:bCs/>
+        </w:rPr>
+        <w:t>norm</w:t>
+      </w:r>
+      <w:r>
+        <w:rPr>
+          <w:bCs/>
+        </w:rPr>
+        <w:t>)</w:t>
+      </w:r>
+      <w:r>
+        <w:rPr>
+          <w:bCs/>
+        </w:rPr>
+        <w:t>) übersetzt technische Auswirkungen in geschäftliche Risiken. Die resultierende Risikoklassifikation (R) dient als Entscheidungsgrundlage für die in der TR geforderten Risikobehandlungsstrategien.</w:t>
+      </w:r>
+    </w:p>
+    <w:p>
+      <w:pPr>
+        <w:rPr>
+          <w:bCs/>
+        </w:rPr>
+      </w:pPr>
+      <w:r>
+        <w:rPr>
+          <w:bCs/>
+        </w:rPr>
+        <w:t>Abgrenzung zu unterstützenden Prozessen</w:t>
+      </w:r>
+    </w:p>
+    <w:p>
+      <w:pPr>
+        <w:rPr>
+          <w:bCs/>
+        </w:rPr>
+      </w:pPr>
+      <w:r>
+        <w:rPr>
+          <w:bCs/>
+        </w:rPr>
+        <w:t>Gemäß dem State-of-the-Art der Produktsicherheit (IEC 62443-4-1) trennt SCHASAM die Design-Time-Risikoanalyse von operativen Lebenszyklus-Prozessen. Für eine vollständige Konformität zur BSI TR-03183-1 wird SCHASAM wie folgt in die Prozesslandschaft eingebettet:</w:t>
+      </w:r>
+    </w:p>
+    <w:p>
+      <w:pPr>
+        <w:numPr>
+          <w:ilvl w:val="0"/>
+          <w:numId w:val="19"/>
+        </w:numPr>
+        <w:rPr>
+          <w:bCs/>
+        </w:rPr>
+      </w:pPr>
+      <w:r>
+        <w:rPr>
+          <w:bCs/>
+        </w:rPr>
+        <w:t>Software Bill of Materials (SBOM): Die SBOM dient als Input-Quelle für die Asset-Identifikation in SCHASAM Phase 1. Die detaillierte Verwaltung der SBOM erfolgt in einem dedizierten Prozess außerhalb der SCHASAM-Dokumentation.</w:t>
+      </w:r>
+    </w:p>
+    <w:p>
+      <w:pPr>
+        <w:numPr>
+          <w:ilvl w:val="0"/>
+          <w:numId w:val="19"/>
+        </w:numPr>
+        <w:rPr>
+          <w:bCs/>
+        </w:rPr>
+      </w:pPr>
+      <w:r>
+        <w:rPr>
+          <w:bCs/>
+        </w:rPr>
+        <w:t>Vulnerability Handling (TR Kap. 5): Während SCHASAM strukturelle Design-Risiken bewertet, obliegt die Überwachung bekannter Schwachstellen (CVEs) dem separaten Vulnerability Management Prozess. Die Risikowerte (R) aus der SCHASAM-Analyse dienen hierbei als Priorisierungsgrundlage für das Patch-Management.</w:t>
+      </w:r>
+    </w:p>
+    <w:p>
+      <w:pPr>
+        <w:numPr>
+          <w:ilvl w:val="0"/>
+          <w:numId w:val="19"/>
+        </w:numPr>
+        <w:rPr>
+          <w:bCs/>
+        </w:rPr>
+      </w:pPr>
+      <w:r>
+        <w:rPr>
+          <w:bCs/>
+        </w:rPr>
+        <w:t>Foreseeable Misuse: SCHASAM erfüllt die TR-Forderung zur Analyse von "vorhersehbarem Fehlgebrauch" durch die qualitative Expertenanalyse der Angriffspfade. Hierbei werden auch nicht-standardisierte Schnittstellen (z.B. Service-Interfaces, Bluetooth, CAN) systematisch untersucht.</w:t>
+      </w:r>
+    </w:p>
+    <w:p>
+      <w:pPr>
+        <w:rPr>
+          <w:bCs/>
+        </w:rPr>
+      </w:pPr>
+    </w:p>
+    <w:p>
+      <w:pPr>
+        <w:rPr>
+          <w:b/>
+        </w:rPr>
+      </w:pPr>
+      <w:r>
+        <w:rPr>
+          <w:b/>
+        </w:rPr>
+        <w:t>Fazit</w:t>
+      </w:r>
+    </w:p>
+    <w:p>
+      <w:pPr>
+        <w:rPr>
+          <w:bCs/>
+        </w:rPr>
+      </w:pPr>
+      <w:r>
+        <w:rPr>
+          <w:bCs/>
+        </w:rPr>
+        <w:t>Durch die Anwendung von SCHASAM wird dokumentiert, dass das Produkt unter Berücksichtigung des aktuellen Stands der Technik entwickelt wurde. Die Methode liefert die notwendigen technischen Nachweise für die Risikoanalyse gemäß Artikel 10 des CRA unter Einhaltung der BSI-spezifischen Vorgaben der TR-03183.</w:t>
       </w:r>
     </w:p>
     <w:p>
@@ -3412,12 +3688,7 @@
         <w:rPr>
           <w:b/>
         </w:rPr>
-        <w:br/>
-      </w:r>
-      <w:r>
-        <w:rPr>
-          <w:b/>
-        </w:rPr>
+        <w:lastRenderedPageBreak/>
         <w:br/>
       </w:r>
       <w:r>
@@ -3641,7 +3912,6 @@
         <w:rPr>
           <w:b/>
         </w:rPr>
-        <w:lastRenderedPageBreak/>
         <w:br/>
       </w:r>
       <w:r>
@@ -3695,6 +3965,7 @@
         <w:rPr>
           <w:bCs/>
         </w:rPr>
+        <w:lastRenderedPageBreak/>
         <w:t>CC-Brücke: Diese Skalare sind eine direkte methodische Entsprechung zu den CC-Faktoren für das Angriffspotenzial.</w:t>
       </w:r>
     </w:p>
@@ -5030,6 +5301,119 @@
     </w:lvl>
   </w:abstractNum>
   <w:abstractNum w:abstractNumId="3" w15:restartNumberingAfterBreak="0">
+    <w:nsid w:val="170A0295"/>
+    <w:multiLevelType w:val="multilevel"/>
+    <w:tmpl w:val="5D2494CC"/>
+    <w:lvl w:ilvl="0">
+      <w:start w:val="1"/>
+      <w:numFmt w:val="decimal"/>
+      <w:lvlText w:val="%1."/>
+      <w:lvlJc w:val="left"/>
+      <w:pPr>
+        <w:tabs>
+          <w:tab w:val="num" w:pos="720"/>
+        </w:tabs>
+        <w:ind w:left="720" w:hanging="360"/>
+      </w:pPr>
+    </w:lvl>
+    <w:lvl w:ilvl="1" w:tentative="1">
+      <w:start w:val="1"/>
+      <w:numFmt w:val="decimal"/>
+      <w:lvlText w:val="%2."/>
+      <w:lvlJc w:val="left"/>
+      <w:pPr>
+        <w:tabs>
+          <w:tab w:val="num" w:pos="1440"/>
+        </w:tabs>
+        <w:ind w:left="1440" w:hanging="360"/>
+      </w:pPr>
+    </w:lvl>
+    <w:lvl w:ilvl="2" w:tentative="1">
+      <w:start w:val="1"/>
+      <w:numFmt w:val="decimal"/>
+      <w:lvlText w:val="%3."/>
+      <w:lvlJc w:val="left"/>
+      <w:pPr>
+        <w:tabs>
+          <w:tab w:val="num" w:pos="2160"/>
+        </w:tabs>
+        <w:ind w:left="2160" w:hanging="360"/>
+      </w:pPr>
+    </w:lvl>
+    <w:lvl w:ilvl="3" w:tentative="1">
+      <w:start w:val="1"/>
+      <w:numFmt w:val="decimal"/>
+      <w:lvlText w:val="%4."/>
+      <w:lvlJc w:val="left"/>
+      <w:pPr>
+        <w:tabs>
+          <w:tab w:val="num" w:pos="2880"/>
+        </w:tabs>
+        <w:ind w:left="2880" w:hanging="360"/>
+      </w:pPr>
+    </w:lvl>
+    <w:lvl w:ilvl="4" w:tentative="1">
+      <w:start w:val="1"/>
+      <w:numFmt w:val="decimal"/>
+      <w:lvlText w:val="%5."/>
+      <w:lvlJc w:val="left"/>
+      <w:pPr>
+        <w:tabs>
+          <w:tab w:val="num" w:pos="3600"/>
+        </w:tabs>
+        <w:ind w:left="3600" w:hanging="360"/>
+      </w:pPr>
+    </w:lvl>
+    <w:lvl w:ilvl="5" w:tentative="1">
+      <w:start w:val="1"/>
+      <w:numFmt w:val="decimal"/>
+      <w:lvlText w:val="%6."/>
+      <w:lvlJc w:val="left"/>
+      <w:pPr>
+        <w:tabs>
+          <w:tab w:val="num" w:pos="4320"/>
+        </w:tabs>
+        <w:ind w:left="4320" w:hanging="360"/>
+      </w:pPr>
+    </w:lvl>
+    <w:lvl w:ilvl="6" w:tentative="1">
+      <w:start w:val="1"/>
+      <w:numFmt w:val="decimal"/>
+      <w:lvlText w:val="%7."/>
+      <w:lvlJc w:val="left"/>
+      <w:pPr>
+        <w:tabs>
+          <w:tab w:val="num" w:pos="5040"/>
+        </w:tabs>
+        <w:ind w:left="5040" w:hanging="360"/>
+      </w:pPr>
+    </w:lvl>
+    <w:lvl w:ilvl="7" w:tentative="1">
+      <w:start w:val="1"/>
+      <w:numFmt w:val="decimal"/>
+      <w:lvlText w:val="%8."/>
+      <w:lvlJc w:val="left"/>
+      <w:pPr>
+        <w:tabs>
+          <w:tab w:val="num" w:pos="5760"/>
+        </w:tabs>
+        <w:ind w:left="5760" w:hanging="360"/>
+      </w:pPr>
+    </w:lvl>
+    <w:lvl w:ilvl="8" w:tentative="1">
+      <w:start w:val="1"/>
+      <w:numFmt w:val="decimal"/>
+      <w:lvlText w:val="%9."/>
+      <w:lvlJc w:val="left"/>
+      <w:pPr>
+        <w:tabs>
+          <w:tab w:val="num" w:pos="6480"/>
+        </w:tabs>
+        <w:ind w:left="6480" w:hanging="360"/>
+      </w:pPr>
+    </w:lvl>
+  </w:abstractNum>
+  <w:abstractNum w:abstractNumId="4" w15:restartNumberingAfterBreak="0">
     <w:nsid w:val="18250ADC"/>
     <w:multiLevelType w:val="multilevel"/>
     <w:tmpl w:val="7FC4F326"/>
@@ -5178,7 +5562,7 @@
       </w:rPr>
     </w:lvl>
   </w:abstractNum>
-  <w:abstractNum w:abstractNumId="4" w15:restartNumberingAfterBreak="0">
+  <w:abstractNum w:abstractNumId="5" w15:restartNumberingAfterBreak="0">
     <w:nsid w:val="330C1A98"/>
     <w:multiLevelType w:val="multilevel"/>
     <w:tmpl w:val="EB7460B0"/>
@@ -5291,7 +5675,7 @@
       </w:pPr>
     </w:lvl>
   </w:abstractNum>
-  <w:abstractNum w:abstractNumId="5" w15:restartNumberingAfterBreak="0">
+  <w:abstractNum w:abstractNumId="6" w15:restartNumberingAfterBreak="0">
     <w:nsid w:val="47B47705"/>
     <w:multiLevelType w:val="multilevel"/>
     <w:tmpl w:val="8C7E469C"/>
@@ -5440,7 +5824,7 @@
       </w:rPr>
     </w:lvl>
   </w:abstractNum>
-  <w:abstractNum w:abstractNumId="6" w15:restartNumberingAfterBreak="0">
+  <w:abstractNum w:abstractNumId="7" w15:restartNumberingAfterBreak="0">
     <w:nsid w:val="54102252"/>
     <w:multiLevelType w:val="multilevel"/>
     <w:tmpl w:val="AAA4D810"/>
@@ -5589,7 +5973,7 @@
       </w:rPr>
     </w:lvl>
   </w:abstractNum>
-  <w:abstractNum w:abstractNumId="7" w15:restartNumberingAfterBreak="0">
+  <w:abstractNum w:abstractNumId="8" w15:restartNumberingAfterBreak="0">
     <w:nsid w:val="579F483E"/>
     <w:multiLevelType w:val="multilevel"/>
     <w:tmpl w:val="8B84B854"/>
@@ -5702,7 +6086,7 @@
       </w:pPr>
     </w:lvl>
   </w:abstractNum>
-  <w:abstractNum w:abstractNumId="8" w15:restartNumberingAfterBreak="0">
+  <w:abstractNum w:abstractNumId="9" w15:restartNumberingAfterBreak="0">
     <w:nsid w:val="5B905D46"/>
     <w:multiLevelType w:val="multilevel"/>
     <w:tmpl w:val="0AD285BC"/>
@@ -5851,7 +6235,7 @@
       </w:rPr>
     </w:lvl>
   </w:abstractNum>
-  <w:abstractNum w:abstractNumId="9" w15:restartNumberingAfterBreak="0">
+  <w:abstractNum w:abstractNumId="10" w15:restartNumberingAfterBreak="0">
     <w:nsid w:val="60E16E94"/>
     <w:multiLevelType w:val="hybridMultilevel"/>
     <w:tmpl w:val="D2E2E35A"/>
@@ -5964,7 +6348,7 @@
       </w:rPr>
     </w:lvl>
   </w:abstractNum>
-  <w:abstractNum w:abstractNumId="10" w15:restartNumberingAfterBreak="0">
+  <w:abstractNum w:abstractNumId="11" w15:restartNumberingAfterBreak="0">
     <w:nsid w:val="61AA76D5"/>
     <w:multiLevelType w:val="multilevel"/>
     <w:tmpl w:val="24DA203E"/>
@@ -6113,7 +6497,156 @@
       </w:rPr>
     </w:lvl>
   </w:abstractNum>
-  <w:abstractNum w:abstractNumId="11" w15:restartNumberingAfterBreak="0">
+  <w:abstractNum w:abstractNumId="12" w15:restartNumberingAfterBreak="0">
+    <w:nsid w:val="63254A64"/>
+    <w:multiLevelType w:val="multilevel"/>
+    <w:tmpl w:val="2F08C256"/>
+    <w:lvl w:ilvl="0">
+      <w:start w:val="1"/>
+      <w:numFmt w:val="bullet"/>
+      <w:lvlText w:val=""/>
+      <w:lvlJc w:val="left"/>
+      <w:pPr>
+        <w:tabs>
+          <w:tab w:val="num" w:pos="720"/>
+        </w:tabs>
+        <w:ind w:left="720" w:hanging="360"/>
+      </w:pPr>
+      <w:rPr>
+        <w:rFonts w:ascii="Symbol" w:hAnsi="Symbol" w:hint="default"/>
+        <w:sz w:val="20"/>
+      </w:rPr>
+    </w:lvl>
+    <w:lvl w:ilvl="1" w:tentative="1">
+      <w:start w:val="1"/>
+      <w:numFmt w:val="bullet"/>
+      <w:lvlText w:val="o"/>
+      <w:lvlJc w:val="left"/>
+      <w:pPr>
+        <w:tabs>
+          <w:tab w:val="num" w:pos="1440"/>
+        </w:tabs>
+        <w:ind w:left="1440" w:hanging="360"/>
+      </w:pPr>
+      <w:rPr>
+        <w:rFonts w:ascii="Courier New" w:hAnsi="Courier New" w:hint="default"/>
+        <w:sz w:val="20"/>
+      </w:rPr>
+    </w:lvl>
+    <w:lvl w:ilvl="2" w:tentative="1">
+      <w:start w:val="1"/>
+      <w:numFmt w:val="bullet"/>
+      <w:lvlText w:val=""/>
+      <w:lvlJc w:val="left"/>
+      <w:pPr>
+        <w:tabs>
+          <w:tab w:val="num" w:pos="2160"/>
+        </w:tabs>
+        <w:ind w:left="2160" w:hanging="360"/>
+      </w:pPr>
+      <w:rPr>
+        <w:rFonts w:ascii="Wingdings" w:hAnsi="Wingdings" w:hint="default"/>
+        <w:sz w:val="20"/>
+      </w:rPr>
+    </w:lvl>
+    <w:lvl w:ilvl="3" w:tentative="1">
+      <w:start w:val="1"/>
+      <w:numFmt w:val="bullet"/>
+      <w:lvlText w:val=""/>
+      <w:lvlJc w:val="left"/>
+      <w:pPr>
+        <w:tabs>
+          <w:tab w:val="num" w:pos="2880"/>
+        </w:tabs>
+        <w:ind w:left="2880" w:hanging="360"/>
+      </w:pPr>
+      <w:rPr>
+        <w:rFonts w:ascii="Wingdings" w:hAnsi="Wingdings" w:hint="default"/>
+        <w:sz w:val="20"/>
+      </w:rPr>
+    </w:lvl>
+    <w:lvl w:ilvl="4" w:tentative="1">
+      <w:start w:val="1"/>
+      <w:numFmt w:val="bullet"/>
+      <w:lvlText w:val=""/>
+      <w:lvlJc w:val="left"/>
+      <w:pPr>
+        <w:tabs>
+          <w:tab w:val="num" w:pos="3600"/>
+        </w:tabs>
+        <w:ind w:left="3600" w:hanging="360"/>
+      </w:pPr>
+      <w:rPr>
+        <w:rFonts w:ascii="Wingdings" w:hAnsi="Wingdings" w:hint="default"/>
+        <w:sz w:val="20"/>
+      </w:rPr>
+    </w:lvl>
+    <w:lvl w:ilvl="5" w:tentative="1">
+      <w:start w:val="1"/>
+      <w:numFmt w:val="bullet"/>
+      <w:lvlText w:val=""/>
+      <w:lvlJc w:val="left"/>
+      <w:pPr>
+        <w:tabs>
+          <w:tab w:val="num" w:pos="4320"/>
+        </w:tabs>
+        <w:ind w:left="4320" w:hanging="360"/>
+      </w:pPr>
+      <w:rPr>
+        <w:rFonts w:ascii="Wingdings" w:hAnsi="Wingdings" w:hint="default"/>
+        <w:sz w:val="20"/>
+      </w:rPr>
+    </w:lvl>
+    <w:lvl w:ilvl="6" w:tentative="1">
+      <w:start w:val="1"/>
+      <w:numFmt w:val="bullet"/>
+      <w:lvlText w:val=""/>
+      <w:lvlJc w:val="left"/>
+      <w:pPr>
+        <w:tabs>
+          <w:tab w:val="num" w:pos="5040"/>
+        </w:tabs>
+        <w:ind w:left="5040" w:hanging="360"/>
+      </w:pPr>
+      <w:rPr>
+        <w:rFonts w:ascii="Wingdings" w:hAnsi="Wingdings" w:hint="default"/>
+        <w:sz w:val="20"/>
+      </w:rPr>
+    </w:lvl>
+    <w:lvl w:ilvl="7" w:tentative="1">
+      <w:start w:val="1"/>
+      <w:numFmt w:val="bullet"/>
+      <w:lvlText w:val=""/>
+      <w:lvlJc w:val="left"/>
+      <w:pPr>
+        <w:tabs>
+          <w:tab w:val="num" w:pos="5760"/>
+        </w:tabs>
+        <w:ind w:left="5760" w:hanging="360"/>
+      </w:pPr>
+      <w:rPr>
+        <w:rFonts w:ascii="Wingdings" w:hAnsi="Wingdings" w:hint="default"/>
+        <w:sz w:val="20"/>
+      </w:rPr>
+    </w:lvl>
+    <w:lvl w:ilvl="8" w:tentative="1">
+      <w:start w:val="1"/>
+      <w:numFmt w:val="bullet"/>
+      <w:lvlText w:val=""/>
+      <w:lvlJc w:val="left"/>
+      <w:pPr>
+        <w:tabs>
+          <w:tab w:val="num" w:pos="6480"/>
+        </w:tabs>
+        <w:ind w:left="6480" w:hanging="360"/>
+      </w:pPr>
+      <w:rPr>
+        <w:rFonts w:ascii="Wingdings" w:hAnsi="Wingdings" w:hint="default"/>
+        <w:sz w:val="20"/>
+      </w:rPr>
+    </w:lvl>
+  </w:abstractNum>
+  <w:abstractNum w:abstractNumId="13" w15:restartNumberingAfterBreak="0">
     <w:nsid w:val="645428B9"/>
     <w:multiLevelType w:val="hybridMultilevel"/>
     <w:tmpl w:val="00B43B78"/>
@@ -6199,7 +6732,7 @@
       </w:pPr>
     </w:lvl>
   </w:abstractNum>
-  <w:abstractNum w:abstractNumId="12" w15:restartNumberingAfterBreak="0">
+  <w:abstractNum w:abstractNumId="14" w15:restartNumberingAfterBreak="0">
     <w:nsid w:val="64902410"/>
     <w:multiLevelType w:val="multilevel"/>
     <w:tmpl w:val="561A7ABE"/>
@@ -6348,7 +6881,7 @@
       </w:rPr>
     </w:lvl>
   </w:abstractNum>
-  <w:abstractNum w:abstractNumId="13" w15:restartNumberingAfterBreak="0">
+  <w:abstractNum w:abstractNumId="15" w15:restartNumberingAfterBreak="0">
     <w:nsid w:val="68A72B4E"/>
     <w:multiLevelType w:val="multilevel"/>
     <w:tmpl w:val="FB6293E2"/>
@@ -6497,7 +7030,7 @@
       </w:rPr>
     </w:lvl>
   </w:abstractNum>
-  <w:abstractNum w:abstractNumId="14" w15:restartNumberingAfterBreak="0">
+  <w:abstractNum w:abstractNumId="16" w15:restartNumberingAfterBreak="0">
     <w:nsid w:val="69FE079C"/>
     <w:multiLevelType w:val="hybridMultilevel"/>
     <w:tmpl w:val="24D2D1C0"/>
@@ -6610,7 +7143,7 @@
       </w:rPr>
     </w:lvl>
   </w:abstractNum>
-  <w:abstractNum w:abstractNumId="15" w15:restartNumberingAfterBreak="0">
+  <w:abstractNum w:abstractNumId="17" w15:restartNumberingAfterBreak="0">
     <w:nsid w:val="7C8F4524"/>
     <w:multiLevelType w:val="multilevel"/>
     <w:tmpl w:val="6EA65776"/>
@@ -6759,7 +7292,7 @@
       </w:rPr>
     </w:lvl>
   </w:abstractNum>
-  <w:abstractNum w:abstractNumId="16" w15:restartNumberingAfterBreak="0">
+  <w:abstractNum w:abstractNumId="18" w15:restartNumberingAfterBreak="0">
     <w:nsid w:val="7C9E7B01"/>
     <w:multiLevelType w:val="multilevel"/>
     <w:tmpl w:val="415485E2"/>
@@ -6912,52 +7445,58 @@
     <w:abstractNumId w:val="0"/>
   </w:num>
   <w:num w:numId="2" w16cid:durableId="1493401247">
-    <w:abstractNumId w:val="3"/>
+    <w:abstractNumId w:val="4"/>
   </w:num>
   <w:num w:numId="3" w16cid:durableId="1803376658">
+    <w:abstractNumId w:val="18"/>
+  </w:num>
+  <w:num w:numId="4" w16cid:durableId="62803227">
+    <w:abstractNumId w:val="8"/>
+  </w:num>
+  <w:num w:numId="5" w16cid:durableId="837305513">
+    <w:abstractNumId w:val="7"/>
+  </w:num>
+  <w:num w:numId="6" w16cid:durableId="261574877">
     <w:abstractNumId w:val="16"/>
   </w:num>
-  <w:num w:numId="4" w16cid:durableId="62803227">
-    <w:abstractNumId w:val="7"/>
-  </w:num>
-  <w:num w:numId="5" w16cid:durableId="837305513">
-    <w:abstractNumId w:val="6"/>
-  </w:num>
-  <w:num w:numId="6" w16cid:durableId="261574877">
-    <w:abstractNumId w:val="14"/>
-  </w:num>
   <w:num w:numId="7" w16cid:durableId="1853492426">
-    <w:abstractNumId w:val="11"/>
+    <w:abstractNumId w:val="13"/>
   </w:num>
   <w:num w:numId="8" w16cid:durableId="1487236750">
     <w:abstractNumId w:val="2"/>
   </w:num>
   <w:num w:numId="9" w16cid:durableId="709651628">
-    <w:abstractNumId w:val="10"/>
+    <w:abstractNumId w:val="11"/>
   </w:num>
   <w:num w:numId="10" w16cid:durableId="2040888573">
-    <w:abstractNumId w:val="8"/>
+    <w:abstractNumId w:val="9"/>
   </w:num>
   <w:num w:numId="11" w16cid:durableId="474222847">
-    <w:abstractNumId w:val="5"/>
+    <w:abstractNumId w:val="6"/>
   </w:num>
   <w:num w:numId="12" w16cid:durableId="950672181">
-    <w:abstractNumId w:val="12"/>
+    <w:abstractNumId w:val="14"/>
   </w:num>
   <w:num w:numId="13" w16cid:durableId="686715426">
     <w:abstractNumId w:val="1"/>
   </w:num>
   <w:num w:numId="14" w16cid:durableId="1647658346">
+    <w:abstractNumId w:val="17"/>
+  </w:num>
+  <w:num w:numId="15" w16cid:durableId="1148932854">
+    <w:abstractNumId w:val="10"/>
+  </w:num>
+  <w:num w:numId="16" w16cid:durableId="1450857953">
+    <w:abstractNumId w:val="5"/>
+  </w:num>
+  <w:num w:numId="17" w16cid:durableId="1923417826">
     <w:abstractNumId w:val="15"/>
   </w:num>
-  <w:num w:numId="15" w16cid:durableId="1148932854">
-    <w:abstractNumId w:val="9"/>
+  <w:num w:numId="18" w16cid:durableId="1784156030">
+    <w:abstractNumId w:val="12"/>
   </w:num>
-  <w:num w:numId="16" w16cid:durableId="1450857953">
-    <w:abstractNumId w:val="4"/>
-  </w:num>
-  <w:num w:numId="17" w16cid:durableId="1923417826">
-    <w:abstractNumId w:val="13"/>
+  <w:num w:numId="19" w16cid:durableId="1672030394">
+    <w:abstractNumId w:val="3"/>
   </w:num>
 </w:numbering>
 </file>
@@ -7565,7 +8104,6 @@
   <w:style w:type="character" w:default="1" w:styleId="Absatz-Standardschriftart">
     <w:name w:val="Default Paragraph Font"/>
     <w:uiPriority w:val="1"/>
-    <w:semiHidden/>
     <w:unhideWhenUsed/>
   </w:style>
   <w:style w:type="table" w:default="1" w:styleId="NormaleTabelle">

</xml_diff>